<commit_message>
Se sube la documentación del sprint 3
</commit_message>
<xml_diff>
--- a/Fase 2/Evidencias Proyecto/Evidencias de documentación/Sprint 3/Definición de casos de prueba de seguridad.docx
+++ b/Fase 2/Evidencias Proyecto/Evidencias de documentación/Sprint 3/Definición de casos de prueba de seguridad.docx
@@ -549,6 +549,522 @@
       <w:pPr>
         <w:numPr>
           <w:ilvl w:val="0"/>
+          <w:numId w:val="6"/>
+        </w:numPr>
+        <w:spacing w:after="0" w:afterAutospacing="0" w:before="240" w:lineRule="auto"/>
+        <w:ind w:left="720" w:hanging="360"/>
+        <w:jc w:val="both"/>
+      </w:pPr>
+      <w:r>
+        <w:rPr>
+          <w:b w:val="1"/>
+          <w:rtl w:val="0"/>
+        </w:rPr>
+        <w:t xml:space="preserve">Acceso no autorizado a la información del cliente</w:t>
+      </w:r>
+      <w:r>
+        <w:rPr>
+          <w:rtl w:val="0"/>
+        </w:rPr>
+        <w:t xml:space="preserve">.</w:t>
+      </w:r>
+    </w:p>
+    <w:p>
+      <w:pPr>
+        <w:numPr>
+          <w:ilvl w:val="0"/>
+          <w:numId w:val="6"/>
+        </w:numPr>
+        <w:spacing w:after="0" w:afterAutospacing="0" w:before="0" w:beforeAutospacing="0" w:lineRule="auto"/>
+        <w:ind w:left="720" w:hanging="360"/>
+        <w:jc w:val="both"/>
+      </w:pPr>
+      <w:r>
+        <w:rPr>
+          <w:b w:val="1"/>
+          <w:rtl w:val="0"/>
+        </w:rPr>
+        <w:t xml:space="preserve">Alteración o eliminación no autorizada de los registros de cobranza</w:t>
+      </w:r>
+      <w:r>
+        <w:rPr>
+          <w:rtl w:val="0"/>
+        </w:rPr>
+        <w:t xml:space="preserve">.</w:t>
+      </w:r>
+    </w:p>
+    <w:p>
+      <w:pPr>
+        <w:numPr>
+          <w:ilvl w:val="0"/>
+          <w:numId w:val="6"/>
+        </w:numPr>
+        <w:spacing w:after="0" w:afterAutospacing="0" w:before="0" w:beforeAutospacing="0" w:lineRule="auto"/>
+        <w:ind w:left="720" w:hanging="360"/>
+        <w:jc w:val="both"/>
+      </w:pPr>
+      <w:r>
+        <w:rPr>
+          <w:b w:val="1"/>
+          <w:rtl w:val="0"/>
+        </w:rPr>
+        <w:t xml:space="preserve">Exfiltración de datos de pagos y métodos de cobro</w:t>
+      </w:r>
+      <w:r>
+        <w:rPr>
+          <w:rtl w:val="0"/>
+        </w:rPr>
+        <w:t xml:space="preserve">.</w:t>
+      </w:r>
+    </w:p>
+    <w:p>
+      <w:pPr>
+        <w:numPr>
+          <w:ilvl w:val="0"/>
+          <w:numId w:val="6"/>
+        </w:numPr>
+        <w:spacing w:after="240" w:before="0" w:beforeAutospacing="0" w:lineRule="auto"/>
+        <w:ind w:left="720" w:hanging="360"/>
+        <w:jc w:val="both"/>
+      </w:pPr>
+      <w:r>
+        <w:rPr>
+          <w:b w:val="1"/>
+          <w:rtl w:val="0"/>
+        </w:rPr>
+        <w:t xml:space="preserve">Interrupciones en los servicios de cobranza debido a ataques como DoS</w:t>
+      </w:r>
+      <w:r>
+        <w:rPr>
+          <w:rtl w:val="0"/>
+        </w:rPr>
+        <w:t xml:space="preserve">.</w:t>
+      </w:r>
+    </w:p>
+    <w:p>
+      <w:pPr>
+        <w:pStyle w:val="Heading4"/>
+        <w:keepNext w:val="0"/>
+        <w:keepLines w:val="0"/>
+        <w:spacing w:after="40" w:before="240" w:lineRule="auto"/>
+        <w:jc w:val="both"/>
+        <w:rPr>
+          <w:b w:val="1"/>
+          <w:color w:val="000000"/>
+          <w:sz w:val="22"/>
+          <w:szCs w:val="22"/>
+        </w:rPr>
+      </w:pPr>
+      <w:bookmarkStart w:colFirst="0" w:colLast="0" w:name="_qi64sp2kz51f" w:id="7"/>
+      <w:bookmarkEnd w:id="7"/>
+      <w:r>
+        <w:rPr>
+          <w:b w:val="1"/>
+          <w:color w:val="000000"/>
+          <w:sz w:val="22"/>
+          <w:szCs w:val="22"/>
+          <w:rtl w:val="0"/>
+        </w:rPr>
+        <w:t xml:space="preserve">2. Objetivos de seguridad para el sistema:</w:t>
+      </w:r>
+    </w:p>
+    <w:p>
+      <w:pPr>
+        <w:spacing w:after="240" w:before="240" w:lineRule="auto"/>
+        <w:jc w:val="both"/>
+        <w:rPr/>
+      </w:pPr>
+      <w:r>
+        <w:rPr>
+          <w:rtl w:val="0"/>
+        </w:rPr>
+        <w:t xml:space="preserve">Para el sistema de optimización de cobranza, los objetivos de seguridad incluyen:</w:t>
+      </w:r>
+    </w:p>
+    <w:p>
+      <w:pPr>
+        <w:numPr>
+          <w:ilvl w:val="0"/>
+          <w:numId w:val="7"/>
+        </w:numPr>
+        <w:spacing w:after="0" w:afterAutospacing="0" w:before="240" w:lineRule="auto"/>
+        <w:ind w:left="720" w:hanging="360"/>
+        <w:jc w:val="both"/>
+      </w:pPr>
+      <w:r>
+        <w:rPr>
+          <w:rtl w:val="0"/>
+        </w:rPr>
+        <w:t xml:space="preserve">Garantizar la confidencialidad de los datos de los clientes y sus transacciones.</w:t>
+      </w:r>
+    </w:p>
+    <w:p>
+      <w:pPr>
+        <w:numPr>
+          <w:ilvl w:val="0"/>
+          <w:numId w:val="7"/>
+        </w:numPr>
+        <w:spacing w:after="0" w:afterAutospacing="0" w:before="0" w:beforeAutospacing="0" w:lineRule="auto"/>
+        <w:ind w:left="720" w:hanging="360"/>
+        <w:jc w:val="both"/>
+      </w:pPr>
+      <w:r>
+        <w:rPr>
+          <w:rtl w:val="0"/>
+        </w:rPr>
+        <w:t xml:space="preserve">Asegurar la integridad de los datos de cobranza (que no se alteren sin autorización).</w:t>
+      </w:r>
+    </w:p>
+    <w:p>
+      <w:pPr>
+        <w:numPr>
+          <w:ilvl w:val="0"/>
+          <w:numId w:val="7"/>
+        </w:numPr>
+        <w:spacing w:after="0" w:afterAutospacing="0" w:before="0" w:beforeAutospacing="0" w:lineRule="auto"/>
+        <w:ind w:left="720" w:hanging="360"/>
+        <w:jc w:val="both"/>
+      </w:pPr>
+      <w:r>
+        <w:rPr>
+          <w:rtl w:val="0"/>
+        </w:rPr>
+        <w:t xml:space="preserve">Implementar controles de acceso sólidos para diferentes roles de usuario (cobradores, administradores, clientes).</w:t>
+      </w:r>
+    </w:p>
+    <w:p>
+      <w:pPr>
+        <w:numPr>
+          <w:ilvl w:val="0"/>
+          <w:numId w:val="7"/>
+        </w:numPr>
+        <w:spacing w:after="240" w:before="0" w:beforeAutospacing="0" w:lineRule="auto"/>
+        <w:ind w:left="720" w:hanging="360"/>
+        <w:jc w:val="both"/>
+      </w:pPr>
+      <w:r>
+        <w:rPr>
+          <w:rtl w:val="0"/>
+        </w:rPr>
+        <w:t xml:space="preserve">Proteger contra ataques de inyección y denegación de servicio que afecten el funcionamiento del sistema.</w:t>
+      </w:r>
+    </w:p>
+    <w:p>
+      <w:pPr>
+        <w:pStyle w:val="Heading4"/>
+        <w:keepNext w:val="0"/>
+        <w:keepLines w:val="0"/>
+        <w:spacing w:after="40" w:before="240" w:lineRule="auto"/>
+        <w:jc w:val="both"/>
+        <w:rPr>
+          <w:b w:val="1"/>
+          <w:color w:val="000000"/>
+          <w:sz w:val="22"/>
+          <w:szCs w:val="22"/>
+        </w:rPr>
+      </w:pPr>
+      <w:bookmarkStart w:colFirst="0" w:colLast="0" w:name="_el0lbpcsjdeh" w:id="8"/>
+      <w:bookmarkEnd w:id="8"/>
+      <w:r>
+        <w:rPr>
+          <w:b w:val="1"/>
+          <w:color w:val="000000"/>
+          <w:sz w:val="22"/>
+          <w:szCs w:val="22"/>
+          <w:rtl w:val="0"/>
+        </w:rPr>
+        <w:t xml:space="preserve">3. Definir los casos de prueba de seguridad:</w:t>
+      </w:r>
+    </w:p>
+    <w:p>
+      <w:pPr>
+        <w:pStyle w:val="Heading5"/>
+        <w:keepNext w:val="0"/>
+        <w:keepLines w:val="0"/>
+        <w:spacing w:after="40" w:before="220" w:lineRule="auto"/>
+        <w:jc w:val="both"/>
+        <w:rPr>
+          <w:b w:val="1"/>
+          <w:color w:val="000000"/>
+          <w:sz w:val="20"/>
+          <w:szCs w:val="20"/>
+        </w:rPr>
+      </w:pPr>
+      <w:bookmarkStart w:colFirst="0" w:colLast="0" w:name="_wbe535a0h7ws" w:id="9"/>
+      <w:bookmarkEnd w:id="9"/>
+      <w:r>
+        <w:rPr>
+          <w:b w:val="1"/>
+          <w:color w:val="000000"/>
+          <w:sz w:val="20"/>
+          <w:szCs w:val="20"/>
+          <w:rtl w:val="0"/>
+        </w:rPr>
+        <w:t xml:space="preserve">Caso de Prueba 1: Autenticación y Autorización</w:t>
+      </w:r>
+    </w:p>
+    <w:p>
+      <w:pPr>
+        <w:spacing w:after="240" w:before="240" w:lineRule="auto"/>
+        <w:jc w:val="both"/>
+        <w:rPr/>
+      </w:pPr>
+      <w:r>
+        <w:rPr>
+          <w:b w:val="1"/>
+          <w:rtl w:val="0"/>
+        </w:rPr>
+        <w:t xml:space="preserve">Objetivo</w:t>
+      </w:r>
+      <w:r>
+        <w:rPr>
+          <w:rtl w:val="0"/>
+        </w:rPr>
+        <w:t xml:space="preserve">: Validar que solo usuarios autorizados puedan acceder a diferentes funcionalidades del sistema.</w:t>
+      </w:r>
+    </w:p>
+    <w:p>
+      <w:pPr>
+        <w:numPr>
+          <w:ilvl w:val="0"/>
+          <w:numId w:val="8"/>
+        </w:numPr>
+        <w:spacing w:after="0" w:afterAutospacing="0" w:before="240" w:lineRule="auto"/>
+        <w:ind w:left="720" w:hanging="360"/>
+        <w:jc w:val="both"/>
+      </w:pPr>
+      <w:r>
+        <w:rPr>
+          <w:b w:val="1"/>
+          <w:rtl w:val="0"/>
+        </w:rPr>
+        <w:t xml:space="preserve">Entradas</w:t>
+      </w:r>
+      <w:r>
+        <w:rPr>
+          <w:rtl w:val="0"/>
+        </w:rPr>
+        <w:t xml:space="preserve">: Credenciales válidas e inválidas para diferentes roles de usuario (administradores, cobradores, supervisores, etc.).</w:t>
+      </w:r>
+    </w:p>
+    <w:p>
+      <w:pPr>
+        <w:numPr>
+          <w:ilvl w:val="0"/>
+          <w:numId w:val="8"/>
+        </w:numPr>
+        <w:spacing w:after="0" w:afterAutospacing="0" w:before="0" w:beforeAutospacing="0" w:lineRule="auto"/>
+        <w:ind w:left="720" w:hanging="360"/>
+        <w:jc w:val="both"/>
+      </w:pPr>
+      <w:r>
+        <w:rPr>
+          <w:b w:val="1"/>
+          <w:rtl w:val="0"/>
+        </w:rPr>
+        <w:t xml:space="preserve">Acciones</w:t>
+      </w:r>
+      <w:r>
+        <w:rPr>
+          <w:rtl w:val="0"/>
+        </w:rPr>
+        <w:t xml:space="preserve">: Intentar iniciar sesión con credenciales correctas e incorrectas, y probar el acceso a diferentes módulos según el rol asignado.</w:t>
+      </w:r>
+    </w:p>
+    <w:p>
+      <w:pPr>
+        <w:numPr>
+          <w:ilvl w:val="0"/>
+          <w:numId w:val="8"/>
+        </w:numPr>
+        <w:spacing w:after="240" w:before="0" w:beforeAutospacing="0" w:lineRule="auto"/>
+        <w:ind w:left="720" w:hanging="360"/>
+        <w:jc w:val="both"/>
+      </w:pPr>
+      <w:r>
+        <w:rPr>
+          <w:b w:val="1"/>
+          <w:rtl w:val="0"/>
+        </w:rPr>
+        <w:t xml:space="preserve">Resultado esperado</w:t>
+      </w:r>
+      <w:r>
+        <w:rPr>
+          <w:rtl w:val="0"/>
+        </w:rPr>
+        <w:t xml:space="preserve">: Los usuarios deben poder acceder únicamente a las funcionalidades permitidas para su rol, y los intentos de acceso no autorizado deben ser bloqueados y registrados en los logs de seguridad.</w:t>
+      </w:r>
+    </w:p>
+    <w:p>
+      <w:pPr>
+        <w:pStyle w:val="Heading5"/>
+        <w:keepNext w:val="0"/>
+        <w:keepLines w:val="0"/>
+        <w:spacing w:after="40" w:before="220" w:lineRule="auto"/>
+        <w:jc w:val="both"/>
+        <w:rPr>
+          <w:b w:val="1"/>
+          <w:color w:val="000000"/>
+          <w:sz w:val="20"/>
+          <w:szCs w:val="20"/>
+        </w:rPr>
+      </w:pPr>
+      <w:bookmarkStart w:colFirst="0" w:colLast="0" w:name="_884ghe20jp67" w:id="10"/>
+      <w:bookmarkEnd w:id="10"/>
+      <w:r>
+        <w:rPr>
+          <w:b w:val="1"/>
+          <w:color w:val="000000"/>
+          <w:sz w:val="20"/>
+          <w:szCs w:val="20"/>
+          <w:rtl w:val="0"/>
+        </w:rPr>
+        <w:t xml:space="preserve">Caso de Prueba 2: Protección de Datos Personales y de Transacciones (Cifrado)</w:t>
+      </w:r>
+    </w:p>
+    <w:p>
+      <w:pPr>
+        <w:spacing w:after="240" w:before="240" w:lineRule="auto"/>
+        <w:jc w:val="both"/>
+        <w:rPr/>
+      </w:pPr>
+      <w:r>
+        <w:rPr>
+          <w:b w:val="1"/>
+          <w:rtl w:val="0"/>
+        </w:rPr>
+        <w:t xml:space="preserve">Objetivo</w:t>
+      </w:r>
+      <w:r>
+        <w:rPr>
+          <w:rtl w:val="0"/>
+        </w:rPr>
+        <w:t xml:space="preserve">: Asegurar que los datos sensibles de los clientes, como nombres, métodos de pago y detalles de transacciones, estén cifrados tanto en tránsito como en reposo.</w:t>
+      </w:r>
+    </w:p>
+    <w:p>
+      <w:pPr>
+        <w:numPr>
+          <w:ilvl w:val="0"/>
+          <w:numId w:val="2"/>
+        </w:numPr>
+        <w:spacing w:after="0" w:afterAutospacing="0" w:before="240" w:lineRule="auto"/>
+        <w:ind w:left="720" w:hanging="360"/>
+        <w:jc w:val="both"/>
+      </w:pPr>
+      <w:r>
+        <w:rPr>
+          <w:b w:val="1"/>
+          <w:rtl w:val="0"/>
+        </w:rPr>
+        <w:t xml:space="preserve">Entradas</w:t>
+      </w:r>
+      <w:r>
+        <w:rPr>
+          <w:rtl w:val="0"/>
+        </w:rPr>
+        <w:t xml:space="preserve">: Datos personales y de pago ingresados en formularios web o mediante APIs.</w:t>
+      </w:r>
+    </w:p>
+    <w:p>
+      <w:pPr>
+        <w:numPr>
+          <w:ilvl w:val="0"/>
+          <w:numId w:val="2"/>
+        </w:numPr>
+        <w:spacing w:after="0" w:afterAutospacing="0" w:before="0" w:beforeAutospacing="0" w:lineRule="auto"/>
+        <w:ind w:left="720" w:hanging="360"/>
+        <w:jc w:val="both"/>
+      </w:pPr>
+      <w:r>
+        <w:rPr>
+          <w:b w:val="1"/>
+          <w:rtl w:val="0"/>
+        </w:rPr>
+        <w:t xml:space="preserve">Acciones</w:t>
+      </w:r>
+      <w:r>
+        <w:rPr>
+          <w:rtl w:val="0"/>
+        </w:rPr>
+        <w:t xml:space="preserve">: Inspeccionar el tráfico de red y la base de datos para verificar que los datos sensibles se cifren correctamente utilizando SSL/TLS y otros métodos de cifrado adecuados.</w:t>
+      </w:r>
+    </w:p>
+    <w:p>
+      <w:pPr>
+        <w:numPr>
+          <w:ilvl w:val="0"/>
+          <w:numId w:val="2"/>
+        </w:numPr>
+        <w:spacing w:after="240" w:before="0" w:beforeAutospacing="0" w:lineRule="auto"/>
+        <w:ind w:left="720" w:hanging="360"/>
+        <w:jc w:val="both"/>
+      </w:pPr>
+      <w:r>
+        <w:rPr>
+          <w:b w:val="1"/>
+          <w:rtl w:val="0"/>
+        </w:rPr>
+        <w:t xml:space="preserve">Resultado esperado</w:t>
+      </w:r>
+      <w:r>
+        <w:rPr>
+          <w:rtl w:val="0"/>
+        </w:rPr>
+        <w:t xml:space="preserve">: Los datos deben estar cifrados y no legibles en texto plano durante su transmisión o almacenamiento.</w:t>
+      </w:r>
+    </w:p>
+    <w:p>
+      <w:pPr>
+        <w:pStyle w:val="Heading5"/>
+        <w:keepNext w:val="0"/>
+        <w:keepLines w:val="0"/>
+        <w:spacing w:after="40" w:before="220" w:lineRule="auto"/>
+        <w:jc w:val="both"/>
+        <w:rPr>
+          <w:b w:val="1"/>
+          <w:color w:val="000000"/>
+          <w:sz w:val="20"/>
+          <w:szCs w:val="20"/>
+        </w:rPr>
+      </w:pPr>
+      <w:bookmarkStart w:colFirst="0" w:colLast="0" w:name="_bohud8eclgfq" w:id="11"/>
+      <w:bookmarkEnd w:id="11"/>
+      <w:r>
+        <w:rPr>
+          <w:b w:val="1"/>
+          <w:color w:val="000000"/>
+          <w:sz w:val="20"/>
+          <w:szCs w:val="20"/>
+          <w:rtl w:val="0"/>
+        </w:rPr>
+        <w:t xml:space="preserve">Caso de Prueba 3: Control de Acceso a los Registros de Cobranza</w:t>
+      </w:r>
+    </w:p>
+    <w:p>
+      <w:pPr>
+        <w:spacing w:after="240" w:before="240" w:lineRule="auto"/>
+        <w:jc w:val="both"/>
+        <w:rPr/>
+      </w:pPr>
+      <w:r>
+        <w:rPr>
+          <w:b w:val="1"/>
+          <w:rtl w:val="0"/>
+        </w:rPr>
+        <w:t xml:space="preserve">Objetivo</w:t>
+      </w:r>
+      <w:r>
+        <w:rPr>
+          <w:rtl w:val="0"/>
+        </w:rPr>
+        <w:t xml:space="preserve">: Probar que los usuarios sin permisos no puedan acceder o modificar registros de cobro.</w:t>
+      </w:r>
+    </w:p>
+    <w:p>
+      <w:pPr>
+        <w:numPr>
+          <w:ilvl w:val="0"/>
           <w:numId w:val="10"/>
         </w:numPr>
         <w:spacing w:after="0" w:afterAutospacing="0" w:before="240" w:lineRule="auto"/>
@@ -560,13 +1076,13 @@
           <w:b w:val="1"/>
           <w:rtl w:val="0"/>
         </w:rPr>
-        <w:t xml:space="preserve">Acceso no autorizado a la información del cliente</w:t>
-      </w:r>
-      <w:r>
-        <w:rPr>
-          <w:rtl w:val="0"/>
-        </w:rPr>
-        <w:t xml:space="preserve">.</w:t>
+        <w:t xml:space="preserve">Entradas</w:t>
+      </w:r>
+      <w:r>
+        <w:rPr>
+          <w:rtl w:val="0"/>
+        </w:rPr>
+        <w:t xml:space="preserve">: Intentos de acceder a registros de cobro como usuarios sin privilegios de edición.</w:t>
       </w:r>
     </w:p>
     <w:p>
@@ -584,37 +1100,13 @@
           <w:b w:val="1"/>
           <w:rtl w:val="0"/>
         </w:rPr>
-        <w:t xml:space="preserve">Alteración o eliminación no autorizada de los registros de cobranza</w:t>
-      </w:r>
-      <w:r>
-        <w:rPr>
-          <w:rtl w:val="0"/>
-        </w:rPr>
-        <w:t xml:space="preserve">.</w:t>
-      </w:r>
-    </w:p>
-    <w:p>
-      <w:pPr>
-        <w:numPr>
-          <w:ilvl w:val="0"/>
-          <w:numId w:val="10"/>
-        </w:numPr>
-        <w:spacing w:after="0" w:afterAutospacing="0" w:before="0" w:beforeAutospacing="0" w:lineRule="auto"/>
-        <w:ind w:left="720" w:hanging="360"/>
-        <w:jc w:val="both"/>
-      </w:pPr>
-      <w:r>
-        <w:rPr>
-          <w:b w:val="1"/>
-          <w:rtl w:val="0"/>
-        </w:rPr>
-        <w:t xml:space="preserve">Exfiltración de datos de pagos y métodos de cobro</w:t>
-      </w:r>
-      <w:r>
-        <w:rPr>
-          <w:rtl w:val="0"/>
-        </w:rPr>
-        <w:t xml:space="preserve">.</w:t>
+        <w:t xml:space="preserve">Acciones</w:t>
+      </w:r>
+      <w:r>
+        <w:rPr>
+          <w:rtl w:val="0"/>
+        </w:rPr>
+        <w:t xml:space="preserve">: Navegar al área de registros de cobranza y tratar de modificar o eliminar datos sin los permisos necesarios.</w:t>
       </w:r>
     </w:p>
     <w:p>
@@ -632,148 +1124,13 @@
           <w:b w:val="1"/>
           <w:rtl w:val="0"/>
         </w:rPr>
-        <w:t xml:space="preserve">Interrupciones en los servicios de cobranza debido a ataques como DoS</w:t>
-      </w:r>
-      <w:r>
-        <w:rPr>
-          <w:rtl w:val="0"/>
-        </w:rPr>
-        <w:t xml:space="preserve">.</w:t>
-      </w:r>
-    </w:p>
-    <w:p>
-      <w:pPr>
-        <w:pStyle w:val="Heading4"/>
-        <w:keepNext w:val="0"/>
-        <w:keepLines w:val="0"/>
-        <w:spacing w:after="40" w:before="240" w:lineRule="auto"/>
-        <w:jc w:val="both"/>
-        <w:rPr>
-          <w:b w:val="1"/>
-          <w:color w:val="000000"/>
-          <w:sz w:val="22"/>
-          <w:szCs w:val="22"/>
-        </w:rPr>
-      </w:pPr>
-      <w:bookmarkStart w:colFirst="0" w:colLast="0" w:name="_qi64sp2kz51f" w:id="7"/>
-      <w:bookmarkEnd w:id="7"/>
-      <w:r>
-        <w:rPr>
-          <w:b w:val="1"/>
-          <w:color w:val="000000"/>
-          <w:sz w:val="22"/>
-          <w:szCs w:val="22"/>
-          <w:rtl w:val="0"/>
-        </w:rPr>
-        <w:t xml:space="preserve">2. Objetivos de seguridad para el sistema:</w:t>
-      </w:r>
-    </w:p>
-    <w:p>
-      <w:pPr>
-        <w:spacing w:after="240" w:before="240" w:lineRule="auto"/>
-        <w:jc w:val="both"/>
-        <w:rPr/>
-      </w:pPr>
-      <w:r>
-        <w:rPr>
-          <w:rtl w:val="0"/>
-        </w:rPr>
-        <w:t xml:space="preserve">Para el sistema de optimización de cobranza, los objetivos de seguridad incluyen:</w:t>
-      </w:r>
-    </w:p>
-    <w:p>
-      <w:pPr>
-        <w:numPr>
-          <w:ilvl w:val="0"/>
-          <w:numId w:val="8"/>
-        </w:numPr>
-        <w:spacing w:after="0" w:afterAutospacing="0" w:before="240" w:lineRule="auto"/>
-        <w:ind w:left="720" w:hanging="360"/>
-        <w:jc w:val="both"/>
-      </w:pPr>
-      <w:r>
-        <w:rPr>
-          <w:rtl w:val="0"/>
-        </w:rPr>
-        <w:t xml:space="preserve">Garantizar la confidencialidad de los datos de los clientes y sus transacciones.</w:t>
-      </w:r>
-    </w:p>
-    <w:p>
-      <w:pPr>
-        <w:numPr>
-          <w:ilvl w:val="0"/>
-          <w:numId w:val="8"/>
-        </w:numPr>
-        <w:spacing w:after="0" w:afterAutospacing="0" w:before="0" w:beforeAutospacing="0" w:lineRule="auto"/>
-        <w:ind w:left="720" w:hanging="360"/>
-        <w:jc w:val="both"/>
-      </w:pPr>
-      <w:r>
-        <w:rPr>
-          <w:rtl w:val="0"/>
-        </w:rPr>
-        <w:t xml:space="preserve">Asegurar la integridad de los datos de cobranza (que no se alteren sin autorización).</w:t>
-      </w:r>
-    </w:p>
-    <w:p>
-      <w:pPr>
-        <w:numPr>
-          <w:ilvl w:val="0"/>
-          <w:numId w:val="8"/>
-        </w:numPr>
-        <w:spacing w:after="0" w:afterAutospacing="0" w:before="0" w:beforeAutospacing="0" w:lineRule="auto"/>
-        <w:ind w:left="720" w:hanging="360"/>
-        <w:jc w:val="both"/>
-      </w:pPr>
-      <w:r>
-        <w:rPr>
-          <w:rtl w:val="0"/>
-        </w:rPr>
-        <w:t xml:space="preserve">Implementar controles de acceso sólidos para diferentes roles de usuario (cobradores, administradores, clientes).</w:t>
-      </w:r>
-    </w:p>
-    <w:p>
-      <w:pPr>
-        <w:numPr>
-          <w:ilvl w:val="0"/>
-          <w:numId w:val="8"/>
-        </w:numPr>
-        <w:spacing w:after="240" w:before="0" w:beforeAutospacing="0" w:lineRule="auto"/>
-        <w:ind w:left="720" w:hanging="360"/>
-        <w:jc w:val="both"/>
-      </w:pPr>
-      <w:r>
-        <w:rPr>
-          <w:rtl w:val="0"/>
-        </w:rPr>
-        <w:t xml:space="preserve">Proteger contra ataques de inyección y denegación de servicio que afecten el funcionamiento del sistema.</w:t>
-      </w:r>
-    </w:p>
-    <w:p>
-      <w:pPr>
-        <w:pStyle w:val="Heading4"/>
-        <w:keepNext w:val="0"/>
-        <w:keepLines w:val="0"/>
-        <w:spacing w:after="40" w:before="240" w:lineRule="auto"/>
-        <w:jc w:val="both"/>
-        <w:rPr>
-          <w:b w:val="1"/>
-          <w:color w:val="000000"/>
-          <w:sz w:val="22"/>
-          <w:szCs w:val="22"/>
-        </w:rPr>
-      </w:pPr>
-      <w:bookmarkStart w:colFirst="0" w:colLast="0" w:name="_el0lbpcsjdeh" w:id="8"/>
-      <w:bookmarkEnd w:id="8"/>
-      <w:r>
-        <w:rPr>
-          <w:b w:val="1"/>
-          <w:color w:val="000000"/>
-          <w:sz w:val="22"/>
-          <w:szCs w:val="22"/>
-          <w:rtl w:val="0"/>
-        </w:rPr>
-        <w:t xml:space="preserve">3. Definir los casos de prueba de seguridad:</w:t>
+        <w:t xml:space="preserve">Resultado esperado</w:t>
+      </w:r>
+      <w:r>
+        <w:rPr>
+          <w:rtl w:val="0"/>
+        </w:rPr>
+        <w:t xml:space="preserve">: Los usuarios sin permisos no deben poder modificar ni eliminar registros. Todos los intentos no autorizados deben ser registrados.</w:t>
       </w:r>
     </w:p>
     <w:p>
@@ -790,8 +1147,8 @@
           <w:szCs w:val="20"/>
         </w:rPr>
       </w:pPr>
-      <w:bookmarkStart w:colFirst="0" w:colLast="0" w:name="_wbe535a0h7ws" w:id="9"/>
-      <w:bookmarkEnd w:id="9"/>
+      <w:bookmarkStart w:colFirst="0" w:colLast="0" w:name="_svqe5al15jcb" w:id="12"/>
+      <w:bookmarkEnd w:id="12"/>
       <w:r>
         <w:rPr>
           <w:b w:val="1"/>
@@ -800,7 +1157,7 @@
           <w:szCs w:val="20"/>
           <w:rtl w:val="0"/>
         </w:rPr>
-        <w:t xml:space="preserve">Caso de Prueba 1: Autenticación y Autorización</w:t>
+        <w:t xml:space="preserve">Caso de Prueba 4: Pruebas de Inyección SQL</w:t>
       </w:r>
     </w:p>
     <w:p>
@@ -820,7 +1177,245 @@
         <w:rPr>
           <w:rtl w:val="0"/>
         </w:rPr>
-        <w:t xml:space="preserve">: Validar que solo usuarios autorizados puedan acceder a diferentes funcionalidades del sistema.</w:t>
+        <w:t xml:space="preserve">: Asegurar que el sistema es resistente a ataques de inyección SQL.</w:t>
+      </w:r>
+    </w:p>
+    <w:p>
+      <w:pPr>
+        <w:numPr>
+          <w:ilvl w:val="0"/>
+          <w:numId w:val="9"/>
+        </w:numPr>
+        <w:spacing w:after="0" w:afterAutospacing="0" w:before="240" w:lineRule="auto"/>
+        <w:ind w:left="720" w:hanging="360"/>
+        <w:jc w:val="both"/>
+      </w:pPr>
+      <w:r>
+        <w:rPr>
+          <w:b w:val="1"/>
+          <w:rtl w:val="0"/>
+        </w:rPr>
+        <w:t xml:space="preserve">Entradas</w:t>
+      </w:r>
+      <w:r>
+        <w:rPr>
+          <w:rtl w:val="0"/>
+        </w:rPr>
+        <w:t xml:space="preserve">: Cadenas de texto con código SQL malicioso en formularios de búsqueda o autenticación.</w:t>
+      </w:r>
+    </w:p>
+    <w:p>
+      <w:pPr>
+        <w:numPr>
+          <w:ilvl w:val="0"/>
+          <w:numId w:val="9"/>
+        </w:numPr>
+        <w:spacing w:after="0" w:afterAutospacing="0" w:before="0" w:beforeAutospacing="0" w:lineRule="auto"/>
+        <w:ind w:left="720" w:hanging="360"/>
+        <w:jc w:val="both"/>
+      </w:pPr>
+      <w:r>
+        <w:rPr>
+          <w:b w:val="1"/>
+          <w:rtl w:val="0"/>
+        </w:rPr>
+        <w:t xml:space="preserve">Acciones</w:t>
+      </w:r>
+      <w:r>
+        <w:rPr>
+          <w:rtl w:val="0"/>
+        </w:rPr>
+        <w:t xml:space="preserve">: Intentar introducir código SQL en campos de entrada de datos (por ejemplo, en campos de búsqueda o formularios de autenticación).</w:t>
+      </w:r>
+    </w:p>
+    <w:p>
+      <w:pPr>
+        <w:numPr>
+          <w:ilvl w:val="0"/>
+          <w:numId w:val="9"/>
+        </w:numPr>
+        <w:spacing w:after="240" w:before="0" w:beforeAutospacing="0" w:lineRule="auto"/>
+        <w:ind w:left="720" w:hanging="360"/>
+        <w:jc w:val="both"/>
+      </w:pPr>
+      <w:r>
+        <w:rPr>
+          <w:b w:val="1"/>
+          <w:rtl w:val="0"/>
+        </w:rPr>
+        <w:t xml:space="preserve">Resultado esperado</w:t>
+      </w:r>
+      <w:r>
+        <w:rPr>
+          <w:rtl w:val="0"/>
+        </w:rPr>
+        <w:t xml:space="preserve">: El sistema debe filtrar y bloquear cualquier intento de inyección SQL, y devolver un mensaje de error sin comprometer la base de datos.</w:t>
+      </w:r>
+    </w:p>
+    <w:p>
+      <w:pPr>
+        <w:pStyle w:val="Heading5"/>
+        <w:keepNext w:val="0"/>
+        <w:keepLines w:val="0"/>
+        <w:spacing w:after="40" w:before="220" w:lineRule="auto"/>
+        <w:jc w:val="both"/>
+        <w:rPr>
+          <w:b w:val="1"/>
+          <w:color w:val="000000"/>
+          <w:sz w:val="20"/>
+          <w:szCs w:val="20"/>
+        </w:rPr>
+      </w:pPr>
+      <w:bookmarkStart w:colFirst="0" w:colLast="0" w:name="_20a36zoushc8" w:id="13"/>
+      <w:bookmarkEnd w:id="13"/>
+      <w:r>
+        <w:rPr>
+          <w:b w:val="1"/>
+          <w:color w:val="000000"/>
+          <w:sz w:val="20"/>
+          <w:szCs w:val="20"/>
+          <w:rtl w:val="0"/>
+        </w:rPr>
+        <w:t xml:space="preserve">Caso de Prueba 5: Gestión de Sesiones y Protección contra Secuestro de Sesión</w:t>
+      </w:r>
+    </w:p>
+    <w:p>
+      <w:pPr>
+        <w:spacing w:after="240" w:before="240" w:lineRule="auto"/>
+        <w:jc w:val="both"/>
+        <w:rPr/>
+      </w:pPr>
+      <w:r>
+        <w:rPr>
+          <w:b w:val="1"/>
+          <w:rtl w:val="0"/>
+        </w:rPr>
+        <w:t xml:space="preserve">Objetivo</w:t>
+      </w:r>
+      <w:r>
+        <w:rPr>
+          <w:rtl w:val="0"/>
+        </w:rPr>
+        <w:t xml:space="preserve">: Validar que las sesiones de los usuarios se gestionan correctamente, evitando secuestro de sesión.</w:t>
+      </w:r>
+    </w:p>
+    <w:p>
+      <w:pPr>
+        <w:numPr>
+          <w:ilvl w:val="0"/>
+          <w:numId w:val="5"/>
+        </w:numPr>
+        <w:spacing w:after="0" w:afterAutospacing="0" w:before="240" w:lineRule="auto"/>
+        <w:ind w:left="720" w:hanging="360"/>
+        <w:jc w:val="both"/>
+      </w:pPr>
+      <w:r>
+        <w:rPr>
+          <w:b w:val="1"/>
+          <w:rtl w:val="0"/>
+        </w:rPr>
+        <w:t xml:space="preserve">Entradas</w:t>
+      </w:r>
+      <w:r>
+        <w:rPr>
+          <w:rtl w:val="0"/>
+        </w:rPr>
+        <w:t xml:space="preserve">: Sesiones de usuario activas, intentos de acceder a sesiones mediante cookies robadas o manipuladas.</w:t>
+      </w:r>
+    </w:p>
+    <w:p>
+      <w:pPr>
+        <w:numPr>
+          <w:ilvl w:val="0"/>
+          <w:numId w:val="5"/>
+        </w:numPr>
+        <w:spacing w:after="0" w:afterAutospacing="0" w:before="0" w:beforeAutospacing="0" w:lineRule="auto"/>
+        <w:ind w:left="720" w:hanging="360"/>
+        <w:jc w:val="both"/>
+      </w:pPr>
+      <w:r>
+        <w:rPr>
+          <w:b w:val="1"/>
+          <w:rtl w:val="0"/>
+        </w:rPr>
+        <w:t xml:space="preserve">Acciones</w:t>
+      </w:r>
+      <w:r>
+        <w:rPr>
+          <w:rtl w:val="0"/>
+        </w:rPr>
+        <w:t xml:space="preserve">: Iniciar sesión, intentar acceder a la sesión de otro usuario mediante manipulación de cookies, observar el comportamiento de la sesión después de inactividad prolongada.</w:t>
+      </w:r>
+    </w:p>
+    <w:p>
+      <w:pPr>
+        <w:numPr>
+          <w:ilvl w:val="0"/>
+          <w:numId w:val="5"/>
+        </w:numPr>
+        <w:spacing w:after="240" w:before="0" w:beforeAutospacing="0" w:lineRule="auto"/>
+        <w:ind w:left="720" w:hanging="360"/>
+        <w:jc w:val="both"/>
+      </w:pPr>
+      <w:r>
+        <w:rPr>
+          <w:b w:val="1"/>
+          <w:rtl w:val="0"/>
+        </w:rPr>
+        <w:t xml:space="preserve">Resultado esperado</w:t>
+      </w:r>
+      <w:r>
+        <w:rPr>
+          <w:rtl w:val="0"/>
+        </w:rPr>
+        <w:t xml:space="preserve">: El sistema debe cerrar la sesión automáticamente tras un periodo de inactividad, invalidar las cookies manipuladas, y las sesiones deben ser seguras.</w:t>
+      </w:r>
+    </w:p>
+    <w:p>
+      <w:pPr>
+        <w:pStyle w:val="Heading5"/>
+        <w:keepNext w:val="0"/>
+        <w:keepLines w:val="0"/>
+        <w:spacing w:after="40" w:before="220" w:lineRule="auto"/>
+        <w:jc w:val="both"/>
+        <w:rPr>
+          <w:b w:val="1"/>
+          <w:color w:val="000000"/>
+          <w:sz w:val="20"/>
+          <w:szCs w:val="20"/>
+        </w:rPr>
+      </w:pPr>
+      <w:bookmarkStart w:colFirst="0" w:colLast="0" w:name="_dz5kqb7qs9sy" w:id="14"/>
+      <w:bookmarkEnd w:id="14"/>
+      <w:r>
+        <w:rPr>
+          <w:b w:val="1"/>
+          <w:color w:val="000000"/>
+          <w:sz w:val="20"/>
+          <w:szCs w:val="20"/>
+          <w:rtl w:val="0"/>
+        </w:rPr>
+        <w:t xml:space="preserve">Caso de Prueba 6: Pruebas de Denegación de Servicio (DoS)</w:t>
+      </w:r>
+    </w:p>
+    <w:p>
+      <w:pPr>
+        <w:spacing w:after="240" w:before="240" w:lineRule="auto"/>
+        <w:jc w:val="both"/>
+        <w:rPr/>
+      </w:pPr>
+      <w:r>
+        <w:rPr>
+          <w:b w:val="1"/>
+          <w:rtl w:val="0"/>
+        </w:rPr>
+        <w:t xml:space="preserve">Objetivo</w:t>
+      </w:r>
+      <w:r>
+        <w:rPr>
+          <w:rtl w:val="0"/>
+        </w:rPr>
+        <w:t xml:space="preserve">: Probar la resistencia del sistema frente a ataques de denegación de servicio que intentan sobrecargar el sistema.</w:t>
       </w:r>
     </w:p>
     <w:p>
@@ -844,7 +1439,7 @@
         <w:rPr>
           <w:rtl w:val="0"/>
         </w:rPr>
-        <w:t xml:space="preserve">: Credenciales válidas e inválidas para diferentes roles de usuario (administradores, cobradores, supervisores, etc.).</w:t>
+        <w:t xml:space="preserve">: Alta frecuencia de peticiones simultáneas y carga excesiva en los servidores.</w:t>
       </w:r>
     </w:p>
     <w:p>
@@ -868,7 +1463,7 @@
         <w:rPr>
           <w:rtl w:val="0"/>
         </w:rPr>
-        <w:t xml:space="preserve">: Intentar iniciar sesión con credenciales correctas e incorrectas, y probar el acceso a diferentes módulos según el rol asignado.</w:t>
+        <w:t xml:space="preserve">: Enviar múltiples peticiones simultáneas al servidor para probar la respuesta del sistema bajo condiciones de carga.</w:t>
       </w:r>
     </w:p>
     <w:p>
@@ -892,7 +1487,7 @@
         <w:rPr>
           <w:rtl w:val="0"/>
         </w:rPr>
-        <w:t xml:space="preserve">: Los usuarios deben poder acceder únicamente a las funcionalidades permitidas para su rol, y los intentos de acceso no autorizado deben ser bloqueados y registrados en los logs de seguridad.</w:t>
+        <w:t xml:space="preserve">: El sistema debe manejar la sobrecarga sin fallar, limitando el número de peticiones por usuario (mediante throttling o limitación de ancho de banda) y garantizar la continuidad de los servicios esenciales.</w:t>
       </w:r>
     </w:p>
     <w:p>
@@ -909,8 +1504,8 @@
           <w:szCs w:val="20"/>
         </w:rPr>
       </w:pPr>
-      <w:bookmarkStart w:colFirst="0" w:colLast="0" w:name="_884ghe20jp67" w:id="10"/>
-      <w:bookmarkEnd w:id="10"/>
+      <w:bookmarkStart w:colFirst="0" w:colLast="0" w:name="_7h0cf4quzrb2" w:id="15"/>
+      <w:bookmarkEnd w:id="15"/>
       <w:r>
         <w:rPr>
           <w:b w:val="1"/>
@@ -919,7 +1514,7 @@
           <w:szCs w:val="20"/>
           <w:rtl w:val="0"/>
         </w:rPr>
-        <w:t xml:space="preserve">Caso de Prueba 2: Protección de Datos Personales y de Transacciones (Cifrado)</w:t>
+        <w:t xml:space="preserve">Caso de Prueba 7: Registro y Monitoreo de Actividad</w:t>
       </w:r>
     </w:p>
     <w:p>
@@ -939,245 +1534,7 @@
         <w:rPr>
           <w:rtl w:val="0"/>
         </w:rPr>
-        <w:t xml:space="preserve">: Asegurar que los datos sensibles de los clientes, como nombres, métodos de pago y detalles de transacciones, estén cifrados tanto en tránsito como en reposo.</w:t>
-      </w:r>
-    </w:p>
-    <w:p>
-      <w:pPr>
-        <w:numPr>
-          <w:ilvl w:val="0"/>
-          <w:numId w:val="6"/>
-        </w:numPr>
-        <w:spacing w:after="0" w:afterAutospacing="0" w:before="240" w:lineRule="auto"/>
-        <w:ind w:left="720" w:hanging="360"/>
-        <w:jc w:val="both"/>
-      </w:pPr>
-      <w:r>
-        <w:rPr>
-          <w:b w:val="1"/>
-          <w:rtl w:val="0"/>
-        </w:rPr>
-        <w:t xml:space="preserve">Entradas</w:t>
-      </w:r>
-      <w:r>
-        <w:rPr>
-          <w:rtl w:val="0"/>
-        </w:rPr>
-        <w:t xml:space="preserve">: Datos personales y de pago ingresados en formularios web o mediante APIs.</w:t>
-      </w:r>
-    </w:p>
-    <w:p>
-      <w:pPr>
-        <w:numPr>
-          <w:ilvl w:val="0"/>
-          <w:numId w:val="6"/>
-        </w:numPr>
-        <w:spacing w:after="0" w:afterAutospacing="0" w:before="0" w:beforeAutospacing="0" w:lineRule="auto"/>
-        <w:ind w:left="720" w:hanging="360"/>
-        <w:jc w:val="both"/>
-      </w:pPr>
-      <w:r>
-        <w:rPr>
-          <w:b w:val="1"/>
-          <w:rtl w:val="0"/>
-        </w:rPr>
-        <w:t xml:space="preserve">Acciones</w:t>
-      </w:r>
-      <w:r>
-        <w:rPr>
-          <w:rtl w:val="0"/>
-        </w:rPr>
-        <w:t xml:space="preserve">: Inspeccionar el tráfico de red y la base de datos para verificar que los datos sensibles se cifren correctamente utilizando SSL/TLS y otros métodos de cifrado adecuados.</w:t>
-      </w:r>
-    </w:p>
-    <w:p>
-      <w:pPr>
-        <w:numPr>
-          <w:ilvl w:val="0"/>
-          <w:numId w:val="6"/>
-        </w:numPr>
-        <w:spacing w:after="240" w:before="0" w:beforeAutospacing="0" w:lineRule="auto"/>
-        <w:ind w:left="720" w:hanging="360"/>
-        <w:jc w:val="both"/>
-      </w:pPr>
-      <w:r>
-        <w:rPr>
-          <w:b w:val="1"/>
-          <w:rtl w:val="0"/>
-        </w:rPr>
-        <w:t xml:space="preserve">Resultado esperado</w:t>
-      </w:r>
-      <w:r>
-        <w:rPr>
-          <w:rtl w:val="0"/>
-        </w:rPr>
-        <w:t xml:space="preserve">: Los datos deben estar cifrados y no legibles en texto plano durante su transmisión o almacenamiento.</w:t>
-      </w:r>
-    </w:p>
-    <w:p>
-      <w:pPr>
-        <w:pStyle w:val="Heading5"/>
-        <w:keepNext w:val="0"/>
-        <w:keepLines w:val="0"/>
-        <w:spacing w:after="40" w:before="220" w:lineRule="auto"/>
-        <w:jc w:val="both"/>
-        <w:rPr>
-          <w:b w:val="1"/>
-          <w:color w:val="000000"/>
-          <w:sz w:val="20"/>
-          <w:szCs w:val="20"/>
-        </w:rPr>
-      </w:pPr>
-      <w:bookmarkStart w:colFirst="0" w:colLast="0" w:name="_bohud8eclgfq" w:id="11"/>
-      <w:bookmarkEnd w:id="11"/>
-      <w:r>
-        <w:rPr>
-          <w:b w:val="1"/>
-          <w:color w:val="000000"/>
-          <w:sz w:val="20"/>
-          <w:szCs w:val="20"/>
-          <w:rtl w:val="0"/>
-        </w:rPr>
-        <w:t xml:space="preserve">Caso de Prueba 3: Control de Acceso a los Registros de Cobranza</w:t>
-      </w:r>
-    </w:p>
-    <w:p>
-      <w:pPr>
-        <w:spacing w:after="240" w:before="240" w:lineRule="auto"/>
-        <w:jc w:val="both"/>
-        <w:rPr/>
-      </w:pPr>
-      <w:r>
-        <w:rPr>
-          <w:b w:val="1"/>
-          <w:rtl w:val="0"/>
-        </w:rPr>
-        <w:t xml:space="preserve">Objetivo</w:t>
-      </w:r>
-      <w:r>
-        <w:rPr>
-          <w:rtl w:val="0"/>
-        </w:rPr>
-        <w:t xml:space="preserve">: Probar que los usuarios sin permisos no puedan acceder o modificar registros de cobro.</w:t>
-      </w:r>
-    </w:p>
-    <w:p>
-      <w:pPr>
-        <w:numPr>
-          <w:ilvl w:val="0"/>
-          <w:numId w:val="9"/>
-        </w:numPr>
-        <w:spacing w:after="0" w:afterAutospacing="0" w:before="240" w:lineRule="auto"/>
-        <w:ind w:left="720" w:hanging="360"/>
-        <w:jc w:val="both"/>
-      </w:pPr>
-      <w:r>
-        <w:rPr>
-          <w:b w:val="1"/>
-          <w:rtl w:val="0"/>
-        </w:rPr>
-        <w:t xml:space="preserve">Entradas</w:t>
-      </w:r>
-      <w:r>
-        <w:rPr>
-          <w:rtl w:val="0"/>
-        </w:rPr>
-        <w:t xml:space="preserve">: Intentos de acceder a registros de cobro como usuarios sin privilegios de edición.</w:t>
-      </w:r>
-    </w:p>
-    <w:p>
-      <w:pPr>
-        <w:numPr>
-          <w:ilvl w:val="0"/>
-          <w:numId w:val="9"/>
-        </w:numPr>
-        <w:spacing w:after="0" w:afterAutospacing="0" w:before="0" w:beforeAutospacing="0" w:lineRule="auto"/>
-        <w:ind w:left="720" w:hanging="360"/>
-        <w:jc w:val="both"/>
-      </w:pPr>
-      <w:r>
-        <w:rPr>
-          <w:b w:val="1"/>
-          <w:rtl w:val="0"/>
-        </w:rPr>
-        <w:t xml:space="preserve">Acciones</w:t>
-      </w:r>
-      <w:r>
-        <w:rPr>
-          <w:rtl w:val="0"/>
-        </w:rPr>
-        <w:t xml:space="preserve">: Navegar al área de registros de cobranza y tratar de modificar o eliminar datos sin los permisos necesarios.</w:t>
-      </w:r>
-    </w:p>
-    <w:p>
-      <w:pPr>
-        <w:numPr>
-          <w:ilvl w:val="0"/>
-          <w:numId w:val="9"/>
-        </w:numPr>
-        <w:spacing w:after="240" w:before="0" w:beforeAutospacing="0" w:lineRule="auto"/>
-        <w:ind w:left="720" w:hanging="360"/>
-        <w:jc w:val="both"/>
-      </w:pPr>
-      <w:r>
-        <w:rPr>
-          <w:b w:val="1"/>
-          <w:rtl w:val="0"/>
-        </w:rPr>
-        <w:t xml:space="preserve">Resultado esperado</w:t>
-      </w:r>
-      <w:r>
-        <w:rPr>
-          <w:rtl w:val="0"/>
-        </w:rPr>
-        <w:t xml:space="preserve">: Los usuarios sin permisos no deben poder modificar ni eliminar registros. Todos los intentos no autorizados deben ser registrados.</w:t>
-      </w:r>
-    </w:p>
-    <w:p>
-      <w:pPr>
-        <w:pStyle w:val="Heading5"/>
-        <w:keepNext w:val="0"/>
-        <w:keepLines w:val="0"/>
-        <w:spacing w:after="40" w:before="220" w:lineRule="auto"/>
-        <w:jc w:val="both"/>
-        <w:rPr>
-          <w:b w:val="1"/>
-          <w:color w:val="000000"/>
-          <w:sz w:val="20"/>
-          <w:szCs w:val="20"/>
-        </w:rPr>
-      </w:pPr>
-      <w:bookmarkStart w:colFirst="0" w:colLast="0" w:name="_svqe5al15jcb" w:id="12"/>
-      <w:bookmarkEnd w:id="12"/>
-      <w:r>
-        <w:rPr>
-          <w:b w:val="1"/>
-          <w:color w:val="000000"/>
-          <w:sz w:val="20"/>
-          <w:szCs w:val="20"/>
-          <w:rtl w:val="0"/>
-        </w:rPr>
-        <w:t xml:space="preserve">Caso de Prueba 4: Pruebas de Inyección SQL</w:t>
-      </w:r>
-    </w:p>
-    <w:p>
-      <w:pPr>
-        <w:spacing w:after="240" w:before="240" w:lineRule="auto"/>
-        <w:jc w:val="both"/>
-        <w:rPr/>
-      </w:pPr>
-      <w:r>
-        <w:rPr>
-          <w:b w:val="1"/>
-          <w:rtl w:val="0"/>
-        </w:rPr>
-        <w:t xml:space="preserve">Objetivo</w:t>
-      </w:r>
-      <w:r>
-        <w:rPr>
-          <w:rtl w:val="0"/>
-        </w:rPr>
-        <w:t xml:space="preserve">: Asegurar que el sistema es resistente a ataques de inyección SQL.</w:t>
+        <w:t xml:space="preserve">: Verificar que todas las acciones relacionadas con la seguridad son registradas adecuadamente.</w:t>
       </w:r>
     </w:p>
     <w:p>
@@ -1201,7 +1558,7 @@
         <w:rPr>
           <w:rtl w:val="0"/>
         </w:rPr>
-        <w:t xml:space="preserve">: Cadenas de texto con código SQL malicioso en formularios de búsqueda o autenticación.</w:t>
+        <w:t xml:space="preserve">: Intentos de acceso no autorizado, cambios en los datos de los clientes, acceso a módulos críticos.</w:t>
       </w:r>
     </w:p>
     <w:p>
@@ -1225,7 +1582,7 @@
         <w:rPr>
           <w:rtl w:val="0"/>
         </w:rPr>
-        <w:t xml:space="preserve">: Intentar introducir código SQL en campos de entrada de datos (por ejemplo, en campos de búsqueda o formularios de autenticación).</w:t>
+        <w:t xml:space="preserve">: Ejecutar actividades que puedan ser consideradas riesgosas o no autorizadas dentro del sistema (como intentos fallidos de inicio de sesión o acceso a áreas restringidas).</w:t>
       </w:r>
     </w:p>
     <w:p>
@@ -1249,34 +1606,34 @@
         <w:rPr>
           <w:rtl w:val="0"/>
         </w:rPr>
-        <w:t xml:space="preserve">: El sistema debe filtrar y bloquear cualquier intento de inyección SQL, y devolver un mensaje de error sin comprometer la base de datos.</w:t>
-      </w:r>
-    </w:p>
-    <w:p>
-      <w:pPr>
-        <w:pStyle w:val="Heading5"/>
+        <w:t xml:space="preserve">: Todas las actividades deben ser registradas en los logs de seguridad, incluyendo detalles de la actividad (fecha, hora, usuario, dirección IP, etc.).</w:t>
+      </w:r>
+    </w:p>
+    <w:p>
+      <w:pPr>
+        <w:pStyle w:val="Heading4"/>
         <w:keepNext w:val="0"/>
         <w:keepLines w:val="0"/>
-        <w:spacing w:after="40" w:before="220" w:lineRule="auto"/>
+        <w:spacing w:after="40" w:before="240" w:lineRule="auto"/>
         <w:jc w:val="both"/>
         <w:rPr>
           <w:b w:val="1"/>
           <w:color w:val="000000"/>
-          <w:sz w:val="20"/>
-          <w:szCs w:val="20"/>
-        </w:rPr>
-      </w:pPr>
-      <w:bookmarkStart w:colFirst="0" w:colLast="0" w:name="_20a36zoushc8" w:id="13"/>
-      <w:bookmarkEnd w:id="13"/>
+          <w:sz w:val="22"/>
+          <w:szCs w:val="22"/>
+        </w:rPr>
+      </w:pPr>
+      <w:bookmarkStart w:colFirst="0" w:colLast="0" w:name="_dtgaz6ntifqb" w:id="16"/>
+      <w:bookmarkEnd w:id="16"/>
       <w:r>
         <w:rPr>
           <w:b w:val="1"/>
           <w:color w:val="000000"/>
-          <w:sz w:val="20"/>
-          <w:szCs w:val="20"/>
-          <w:rtl w:val="0"/>
-        </w:rPr>
-        <w:t xml:space="preserve">Caso de Prueba 5: Gestión de Sesiones y Protección contra Secuestro de Sesión</w:t>
+          <w:sz w:val="22"/>
+          <w:szCs w:val="22"/>
+          <w:rtl w:val="0"/>
+        </w:rPr>
+        <w:t xml:space="preserve">4. Definir el entorno de pruebas:</w:t>
       </w:r>
     </w:p>
     <w:p>
@@ -1287,254 +1644,9 @@
       </w:pPr>
       <w:r>
         <w:rPr>
-          <w:b w:val="1"/>
-          <w:rtl w:val="0"/>
-        </w:rPr>
-        <w:t xml:space="preserve">Objetivo</w:t>
-      </w:r>
-      <w:r>
-        <w:rPr>
-          <w:rtl w:val="0"/>
-        </w:rPr>
-        <w:t xml:space="preserve">: Validar que las sesiones de los usuarios se gestionan correctamente, evitando secuestro de sesión.</w:t>
-      </w:r>
-    </w:p>
-    <w:p>
-      <w:pPr>
-        <w:numPr>
-          <w:ilvl w:val="0"/>
-          <w:numId w:val="2"/>
-        </w:numPr>
-        <w:spacing w:after="0" w:afterAutospacing="0" w:before="240" w:lineRule="auto"/>
-        <w:ind w:left="720" w:hanging="360"/>
-        <w:jc w:val="both"/>
-      </w:pPr>
-      <w:r>
-        <w:rPr>
-          <w:b w:val="1"/>
-          <w:rtl w:val="0"/>
-        </w:rPr>
-        <w:t xml:space="preserve">Entradas</w:t>
-      </w:r>
-      <w:r>
-        <w:rPr>
-          <w:rtl w:val="0"/>
-        </w:rPr>
-        <w:t xml:space="preserve">: Sesiones de usuario activas, intentos de acceder a sesiones mediante cookies robadas o manipuladas.</w:t>
-      </w:r>
-    </w:p>
-    <w:p>
-      <w:pPr>
-        <w:numPr>
-          <w:ilvl w:val="0"/>
-          <w:numId w:val="2"/>
-        </w:numPr>
-        <w:spacing w:after="0" w:afterAutospacing="0" w:before="0" w:beforeAutospacing="0" w:lineRule="auto"/>
-        <w:ind w:left="720" w:hanging="360"/>
-        <w:jc w:val="both"/>
-      </w:pPr>
-      <w:r>
-        <w:rPr>
-          <w:b w:val="1"/>
-          <w:rtl w:val="0"/>
-        </w:rPr>
-        <w:t xml:space="preserve">Acciones</w:t>
-      </w:r>
-      <w:r>
-        <w:rPr>
-          <w:rtl w:val="0"/>
-        </w:rPr>
-        <w:t xml:space="preserve">: Iniciar sesión, intentar acceder a la sesión de otro usuario mediante manipulación de cookies, observar el comportamiento de la sesión después de inactividad prolongada.</w:t>
-      </w:r>
-    </w:p>
-    <w:p>
-      <w:pPr>
-        <w:numPr>
-          <w:ilvl w:val="0"/>
-          <w:numId w:val="2"/>
-        </w:numPr>
-        <w:spacing w:after="240" w:before="0" w:beforeAutospacing="0" w:lineRule="auto"/>
-        <w:ind w:left="720" w:hanging="360"/>
-        <w:jc w:val="both"/>
-      </w:pPr>
-      <w:r>
-        <w:rPr>
-          <w:b w:val="1"/>
-          <w:rtl w:val="0"/>
-        </w:rPr>
-        <w:t xml:space="preserve">Resultado esperado</w:t>
-      </w:r>
-      <w:r>
-        <w:rPr>
-          <w:rtl w:val="0"/>
-        </w:rPr>
-        <w:t xml:space="preserve">: El sistema debe cerrar la sesión automáticamente tras un periodo de inactividad, invalidar las cookies manipuladas, y las sesiones deben ser seguras.</w:t>
-      </w:r>
-    </w:p>
-    <w:p>
-      <w:pPr>
-        <w:pStyle w:val="Heading5"/>
-        <w:keepNext w:val="0"/>
-        <w:keepLines w:val="0"/>
-        <w:spacing w:after="40" w:before="220" w:lineRule="auto"/>
-        <w:jc w:val="both"/>
-        <w:rPr>
-          <w:b w:val="1"/>
-          <w:color w:val="000000"/>
-          <w:sz w:val="20"/>
-          <w:szCs w:val="20"/>
-        </w:rPr>
-      </w:pPr>
-      <w:bookmarkStart w:colFirst="0" w:colLast="0" w:name="_dz5kqb7qs9sy" w:id="14"/>
-      <w:bookmarkEnd w:id="14"/>
-      <w:r>
-        <w:rPr>
-          <w:b w:val="1"/>
-          <w:color w:val="000000"/>
-          <w:sz w:val="20"/>
-          <w:szCs w:val="20"/>
-          <w:rtl w:val="0"/>
-        </w:rPr>
-        <w:t xml:space="preserve">Caso de Prueba 6: Pruebas de Denegación de Servicio (DoS)</w:t>
-      </w:r>
-    </w:p>
-    <w:p>
-      <w:pPr>
-        <w:spacing w:after="240" w:before="240" w:lineRule="auto"/>
-        <w:jc w:val="both"/>
-        <w:rPr/>
-      </w:pPr>
-      <w:r>
-        <w:rPr>
-          <w:b w:val="1"/>
-          <w:rtl w:val="0"/>
-        </w:rPr>
-        <w:t xml:space="preserve">Objetivo</w:t>
-      </w:r>
-      <w:r>
-        <w:rPr>
-          <w:rtl w:val="0"/>
-        </w:rPr>
-        <w:t xml:space="preserve">: Probar la resistencia del sistema frente a ataques de denegación de servicio que intentan sobrecargar el sistema.</w:t>
-      </w:r>
-    </w:p>
-    <w:p>
-      <w:pPr>
-        <w:numPr>
-          <w:ilvl w:val="0"/>
-          <w:numId w:val="5"/>
-        </w:numPr>
-        <w:spacing w:after="0" w:afterAutospacing="0" w:before="240" w:lineRule="auto"/>
-        <w:ind w:left="720" w:hanging="360"/>
-        <w:jc w:val="both"/>
-      </w:pPr>
-      <w:r>
-        <w:rPr>
-          <w:b w:val="1"/>
-          <w:rtl w:val="0"/>
-        </w:rPr>
-        <w:t xml:space="preserve">Entradas</w:t>
-      </w:r>
-      <w:r>
-        <w:rPr>
-          <w:rtl w:val="0"/>
-        </w:rPr>
-        <w:t xml:space="preserve">: Alta frecuencia de peticiones simultáneas y carga excesiva en los servidores.</w:t>
-      </w:r>
-    </w:p>
-    <w:p>
-      <w:pPr>
-        <w:numPr>
-          <w:ilvl w:val="0"/>
-          <w:numId w:val="5"/>
-        </w:numPr>
-        <w:spacing w:after="0" w:afterAutospacing="0" w:before="0" w:beforeAutospacing="0" w:lineRule="auto"/>
-        <w:ind w:left="720" w:hanging="360"/>
-        <w:jc w:val="both"/>
-      </w:pPr>
-      <w:r>
-        <w:rPr>
-          <w:b w:val="1"/>
-          <w:rtl w:val="0"/>
-        </w:rPr>
-        <w:t xml:space="preserve">Acciones</w:t>
-      </w:r>
-      <w:r>
-        <w:rPr>
-          <w:rtl w:val="0"/>
-        </w:rPr>
-        <w:t xml:space="preserve">: Enviar múltiples peticiones simultáneas al servidor para probar la respuesta del sistema bajo condiciones de carga.</w:t>
-      </w:r>
-    </w:p>
-    <w:p>
-      <w:pPr>
-        <w:numPr>
-          <w:ilvl w:val="0"/>
-          <w:numId w:val="5"/>
-        </w:numPr>
-        <w:spacing w:after="240" w:before="0" w:beforeAutospacing="0" w:lineRule="auto"/>
-        <w:ind w:left="720" w:hanging="360"/>
-        <w:jc w:val="both"/>
-      </w:pPr>
-      <w:r>
-        <w:rPr>
-          <w:b w:val="1"/>
-          <w:rtl w:val="0"/>
-        </w:rPr>
-        <w:t xml:space="preserve">Resultado esperado</w:t>
-      </w:r>
-      <w:r>
-        <w:rPr>
-          <w:rtl w:val="0"/>
-        </w:rPr>
-        <w:t xml:space="preserve">: El sistema debe manejar la sobrecarga sin fallar, limitando el número de peticiones por usuario (mediante throttling o limitación de ancho de banda) y garantizar la continuidad de los servicios esenciales.</w:t>
-      </w:r>
-    </w:p>
-    <w:p>
-      <w:pPr>
-        <w:pStyle w:val="Heading5"/>
-        <w:keepNext w:val="0"/>
-        <w:keepLines w:val="0"/>
-        <w:spacing w:after="40" w:before="220" w:lineRule="auto"/>
-        <w:jc w:val="both"/>
-        <w:rPr>
-          <w:b w:val="1"/>
-          <w:color w:val="000000"/>
-          <w:sz w:val="20"/>
-          <w:szCs w:val="20"/>
-        </w:rPr>
-      </w:pPr>
-      <w:bookmarkStart w:colFirst="0" w:colLast="0" w:name="_7h0cf4quzrb2" w:id="15"/>
-      <w:bookmarkEnd w:id="15"/>
-      <w:r>
-        <w:rPr>
-          <w:b w:val="1"/>
-          <w:color w:val="000000"/>
-          <w:sz w:val="20"/>
-          <w:szCs w:val="20"/>
-          <w:rtl w:val="0"/>
-        </w:rPr>
-        <w:t xml:space="preserve">Caso de Prueba 7: Registro y Monitoreo de Actividad</w:t>
-      </w:r>
-    </w:p>
-    <w:p>
-      <w:pPr>
-        <w:spacing w:after="240" w:before="240" w:lineRule="auto"/>
-        <w:jc w:val="both"/>
-        <w:rPr/>
-      </w:pPr>
-      <w:r>
-        <w:rPr>
-          <w:b w:val="1"/>
-          <w:rtl w:val="0"/>
-        </w:rPr>
-        <w:t xml:space="preserve">Objetivo</w:t>
-      </w:r>
-      <w:r>
-        <w:rPr>
-          <w:rtl w:val="0"/>
-        </w:rPr>
-        <w:t xml:space="preserve">: Verificar que todas las acciones relacionadas con la seguridad son registradas adecuadamente.</w:t>
+          <w:rtl w:val="0"/>
+        </w:rPr>
+        <w:t xml:space="preserve">El entorno de pruebas debe replicar tanto las condiciones de producción como los posibles escenarios de ataque. Esto incluye:</w:t>
       </w:r>
     </w:p>
     <w:p>
@@ -1552,13 +1664,13 @@
           <w:b w:val="1"/>
           <w:rtl w:val="0"/>
         </w:rPr>
-        <w:t xml:space="preserve">Entradas</w:t>
-      </w:r>
-      <w:r>
-        <w:rPr>
-          <w:rtl w:val="0"/>
-        </w:rPr>
-        <w:t xml:space="preserve">: Intentos de acceso no autorizado, cambios en los datos de los clientes, acceso a módulos críticos.</w:t>
+        <w:t xml:space="preserve">Entorno de prueba con tráfico simulado</w:t>
+      </w:r>
+      <w:r>
+        <w:rPr>
+          <w:rtl w:val="0"/>
+        </w:rPr>
+        <w:t xml:space="preserve">.</w:t>
       </w:r>
     </w:p>
     <w:p>
@@ -1576,13 +1688,13 @@
           <w:b w:val="1"/>
           <w:rtl w:val="0"/>
         </w:rPr>
-        <w:t xml:space="preserve">Acciones</w:t>
-      </w:r>
-      <w:r>
-        <w:rPr>
-          <w:rtl w:val="0"/>
-        </w:rPr>
-        <w:t xml:space="preserve">: Ejecutar actividades que puedan ser consideradas riesgosas o no autorizadas dentro del sistema (como intentos fallidos de inicio de sesión o acceso a áreas restringidas).</w:t>
+        <w:t xml:space="preserve">Pruebas desde redes externas y simulación de accesos maliciosos</w:t>
+      </w:r>
+      <w:r>
+        <w:rPr>
+          <w:rtl w:val="0"/>
+        </w:rPr>
+        <w:t xml:space="preserve">.</w:t>
       </w:r>
     </w:p>
     <w:p>
@@ -1590,118 +1702,6 @@
         <w:numPr>
           <w:ilvl w:val="0"/>
           <w:numId w:val="1"/>
-        </w:numPr>
-        <w:spacing w:after="240" w:before="0" w:beforeAutospacing="0" w:lineRule="auto"/>
-        <w:ind w:left="720" w:hanging="360"/>
-        <w:jc w:val="both"/>
-      </w:pPr>
-      <w:r>
-        <w:rPr>
-          <w:b w:val="1"/>
-          <w:rtl w:val="0"/>
-        </w:rPr>
-        <w:t xml:space="preserve">Resultado esperado</w:t>
-      </w:r>
-      <w:r>
-        <w:rPr>
-          <w:rtl w:val="0"/>
-        </w:rPr>
-        <w:t xml:space="preserve">: Todas las actividades deben ser registradas en los logs de seguridad, incluyendo detalles de la actividad (fecha, hora, usuario, dirección IP, etc.).</w:t>
-      </w:r>
-    </w:p>
-    <w:p>
-      <w:pPr>
-        <w:pStyle w:val="Heading4"/>
-        <w:keepNext w:val="0"/>
-        <w:keepLines w:val="0"/>
-        <w:spacing w:after="40" w:before="240" w:lineRule="auto"/>
-        <w:jc w:val="both"/>
-        <w:rPr>
-          <w:b w:val="1"/>
-          <w:color w:val="000000"/>
-          <w:sz w:val="22"/>
-          <w:szCs w:val="22"/>
-        </w:rPr>
-      </w:pPr>
-      <w:bookmarkStart w:colFirst="0" w:colLast="0" w:name="_dtgaz6ntifqb" w:id="16"/>
-      <w:bookmarkEnd w:id="16"/>
-      <w:r>
-        <w:rPr>
-          <w:b w:val="1"/>
-          <w:color w:val="000000"/>
-          <w:sz w:val="22"/>
-          <w:szCs w:val="22"/>
-          <w:rtl w:val="0"/>
-        </w:rPr>
-        <w:t xml:space="preserve">4. Definir el entorno de pruebas:</w:t>
-      </w:r>
-    </w:p>
-    <w:p>
-      <w:pPr>
-        <w:spacing w:after="240" w:before="240" w:lineRule="auto"/>
-        <w:jc w:val="both"/>
-        <w:rPr/>
-      </w:pPr>
-      <w:r>
-        <w:rPr>
-          <w:rtl w:val="0"/>
-        </w:rPr>
-        <w:t xml:space="preserve">El entorno de pruebas debe replicar tanto las condiciones de producción como los posibles escenarios de ataque. Esto incluye:</w:t>
-      </w:r>
-    </w:p>
-    <w:p>
-      <w:pPr>
-        <w:numPr>
-          <w:ilvl w:val="0"/>
-          <w:numId w:val="7"/>
-        </w:numPr>
-        <w:spacing w:after="0" w:afterAutospacing="0" w:before="240" w:lineRule="auto"/>
-        <w:ind w:left="720" w:hanging="360"/>
-        <w:jc w:val="both"/>
-      </w:pPr>
-      <w:r>
-        <w:rPr>
-          <w:b w:val="1"/>
-          <w:rtl w:val="0"/>
-        </w:rPr>
-        <w:t xml:space="preserve">Entorno de prueba con tráfico simulado</w:t>
-      </w:r>
-      <w:r>
-        <w:rPr>
-          <w:rtl w:val="0"/>
-        </w:rPr>
-        <w:t xml:space="preserve">.</w:t>
-      </w:r>
-    </w:p>
-    <w:p>
-      <w:pPr>
-        <w:numPr>
-          <w:ilvl w:val="0"/>
-          <w:numId w:val="7"/>
-        </w:numPr>
-        <w:spacing w:after="0" w:afterAutospacing="0" w:before="0" w:beforeAutospacing="0" w:lineRule="auto"/>
-        <w:ind w:left="720" w:hanging="360"/>
-        <w:jc w:val="both"/>
-      </w:pPr>
-      <w:r>
-        <w:rPr>
-          <w:b w:val="1"/>
-          <w:rtl w:val="0"/>
-        </w:rPr>
-        <w:t xml:space="preserve">Pruebas desde redes externas y simulación de accesos maliciosos</w:t>
-      </w:r>
-      <w:r>
-        <w:rPr>
-          <w:rtl w:val="0"/>
-        </w:rPr>
-        <w:t xml:space="preserve">.</w:t>
-      </w:r>
-    </w:p>
-    <w:p>
-      <w:pPr>
-        <w:numPr>
-          <w:ilvl w:val="0"/>
-          <w:numId w:val="7"/>
         </w:numPr>
         <w:spacing w:after="240" w:before="0" w:beforeAutospacing="0" w:lineRule="auto"/>
         <w:ind w:left="720" w:hanging="360"/>

</xml_diff>